<commit_message>
All of H7 and with more questions for H6
</commit_message>
<xml_diff>
--- a/Theorie/H6/p3.docx
+++ b/Theorie/H6/p3.docx
@@ -37,7 +37,19 @@
         <w:rPr>
           <w:lang w:val="nl-NL"/>
         </w:rPr>
-        <w:t xml:space="preserve"> Zorg dus ook ervoor dat alle groepsgenoten de bestanden kunnen inzien. In het volgende hoofdstuk zullen nog wat tips komen over hoe je dit het beste kunt voor projecten met veel bestanden, waar ook code bij zit. Bij een eenvoudig project kan er ook een gedeelde folder worden aangemaakt in bijvoorbeeld google drive of </w:t>
+        <w:t xml:space="preserve"> Zorg dus ook ervoor dat alle groepsgenoten de bestanden kunnen inzien. In het volgende hoofdstuk zullen nog wat tips komen over hoe je dit het beste kunt </w:t>
+      </w:r>
+      <w:r>
+        <w:rPr>
+          <w:lang w:val="nl-NL"/>
+        </w:rPr>
+        <w:t xml:space="preserve">doen </w:t>
+      </w:r>
+      <w:r>
+        <w:rPr>
+          <w:lang w:val="nl-NL"/>
+        </w:rPr>
+        <w:t xml:space="preserve">voor projecten met veel bestanden, waar ook code bij zit. Bij een eenvoudig project kan er ook een gedeelde folder worden aangemaakt in bijvoorbeeld google drive of </w:t>
       </w:r>
       <w:proofErr w:type="spellStart"/>
       <w:r>
@@ -53,6 +65,8 @@
         </w:rPr>
         <w:t>.</w:t>
       </w:r>
+      <w:bookmarkStart w:id="0" w:name="_GoBack"/>
+      <w:bookmarkEnd w:id="0"/>
     </w:p>
     <w:p>
       <w:pPr>
@@ -60,8 +74,6 @@
           <w:lang w:val="nl-NL"/>
         </w:rPr>
       </w:pPr>
-      <w:bookmarkStart w:id="0" w:name="_GoBack"/>
-      <w:bookmarkEnd w:id="0"/>
     </w:p>
     <w:sectPr>
       <w:pgSz w:w="12240" w:h="15840"/>

</xml_diff>